<commit_message>
Update Mezuniyet Projesi draft1.docx
</commit_message>
<xml_diff>
--- a/Mezuniyet Projesi draft1.docx
+++ b/Mezuniyet Projesi draft1.docx
@@ -305,6 +305,15 @@
           <w:sz w:val="26"/>
           <w:szCs w:val="26"/>
         </w:rPr>
+        <w:t xml:space="preserve"> </w:t>
+      </w:r>
+      <w:r>
+        <w:rPr>
+          <w:rFonts w:ascii="Times New Roman" w:hAnsi="Times New Roman" w:cs="Times New Roman"/>
+          <w:b/>
+          <w:sz w:val="26"/>
+          <w:szCs w:val="26"/>
+        </w:rPr>
         <w:t>Eren TOĞ</w:t>
       </w:r>
     </w:p>
@@ -554,29 +563,33 @@
       <w:pPr>
         <w:rPr>
           <w:rFonts w:ascii="Times New Roman" w:hAnsi="Times New Roman" w:cs="Times New Roman"/>
-          <w:sz w:val="24"/>
-          <w:szCs w:val="24"/>
-        </w:rPr>
-      </w:pPr>
-      <w:r>
-        <w:rPr>
-          <w:rFonts w:ascii="Times New Roman" w:hAnsi="Times New Roman" w:cs="Times New Roman"/>
+          <w:b/>
+          <w:bCs/>
+          <w:sz w:val="24"/>
+          <w:szCs w:val="24"/>
+        </w:rPr>
+      </w:pPr>
+      <w:r>
+        <w:rPr>
+          <w:rFonts w:ascii="Times New Roman" w:hAnsi="Times New Roman" w:cs="Times New Roman"/>
+          <w:b/>
+          <w:bCs/>
           <w:sz w:val="24"/>
           <w:szCs w:val="24"/>
         </w:rPr>
         <w:lastRenderedPageBreak/>
         <w:t xml:space="preserve">1.Blok Zincir Teknolojisi </w:t>
       </w:r>
-      <w:proofErr w:type="gramStart"/>
-      <w:r>
-        <w:rPr>
-          <w:rFonts w:ascii="Times New Roman" w:hAnsi="Times New Roman" w:cs="Times New Roman"/>
-          <w:sz w:val="24"/>
-          <w:szCs w:val="24"/>
-        </w:rPr>
-        <w:t>Nedir ?</w:t>
-      </w:r>
-      <w:proofErr w:type="gramEnd"/>
+      <w:r>
+        <w:rPr>
+          <w:rFonts w:ascii="Times New Roman" w:hAnsi="Times New Roman" w:cs="Times New Roman"/>
+          <w:b/>
+          <w:bCs/>
+          <w:sz w:val="24"/>
+          <w:szCs w:val="24"/>
+        </w:rPr>
+        <w:t>Nedir?</w:t>
+      </w:r>
     </w:p>
     <w:p>
       <w:pPr>
@@ -809,13 +822,17 @@
       <w:pPr>
         <w:rPr>
           <w:rFonts w:ascii="Times New Roman" w:hAnsi="Times New Roman" w:cs="Times New Roman"/>
-          <w:sz w:val="24"/>
-          <w:szCs w:val="24"/>
-        </w:rPr>
-      </w:pPr>
-      <w:r>
-        <w:rPr>
-          <w:rFonts w:ascii="Times New Roman" w:hAnsi="Times New Roman" w:cs="Times New Roman"/>
+          <w:b/>
+          <w:bCs/>
+          <w:sz w:val="24"/>
+          <w:szCs w:val="24"/>
+        </w:rPr>
+      </w:pPr>
+      <w:r>
+        <w:rPr>
+          <w:rFonts w:ascii="Times New Roman" w:hAnsi="Times New Roman" w:cs="Times New Roman"/>
+          <w:b/>
+          <w:bCs/>
           <w:sz w:val="24"/>
           <w:szCs w:val="24"/>
         </w:rPr>

</xml_diff>

<commit_message>
start of 4th update on draft
</commit_message>
<xml_diff>
--- a/Mezuniyet Projesi draft1.docx
+++ b/Mezuniyet Projesi draft1.docx
@@ -837,7 +837,17 @@
           <w:szCs w:val="24"/>
         </w:rPr>
         <w:lastRenderedPageBreak/>
-        <w:t>2.Kripto Paralar</w:t>
+        <w:t>2.Kripto Para</w:t>
+      </w:r>
+      <w:r>
+        <w:rPr>
+          <w:rFonts w:ascii="Times New Roman" w:hAnsi="Times New Roman" w:cs="Times New Roman"/>
+          <w:b/>
+          <w:bCs/>
+          <w:sz w:val="24"/>
+          <w:szCs w:val="24"/>
+        </w:rPr>
+        <w:t xml:space="preserve"> Nedir?</w:t>
       </w:r>
     </w:p>
     <w:p>
@@ -1066,6 +1076,105 @@
     </w:p>
     <w:p>
       <w:pPr>
+        <w:rPr>
+          <w:rFonts w:ascii="Times New Roman" w:hAnsi="Times New Roman" w:cs="Times New Roman"/>
+          <w:sz w:val="24"/>
+          <w:szCs w:val="24"/>
+        </w:rPr>
+      </w:pPr>
+    </w:p>
+    <w:p>
+      <w:pPr>
+        <w:rPr>
+          <w:rFonts w:ascii="Times New Roman" w:eastAsia="Calibri" w:hAnsi="Times New Roman" w:cs="Times New Roman"/>
+          <w:b/>
+          <w:bCs/>
+          <w:sz w:val="24"/>
+          <w:szCs w:val="24"/>
+        </w:rPr>
+      </w:pPr>
+    </w:p>
+    <w:p>
+      <w:pPr>
+        <w:rPr>
+          <w:rFonts w:ascii="Times New Roman" w:eastAsia="Calibri" w:hAnsi="Times New Roman" w:cs="Times New Roman"/>
+          <w:b/>
+          <w:bCs/>
+          <w:sz w:val="24"/>
+          <w:szCs w:val="24"/>
+        </w:rPr>
+      </w:pPr>
+      <w:r>
+        <w:rPr>
+          <w:rFonts w:ascii="Times New Roman" w:eastAsia="Calibri" w:hAnsi="Times New Roman" w:cs="Times New Roman"/>
+          <w:b/>
+          <w:bCs/>
+          <w:sz w:val="24"/>
+          <w:szCs w:val="24"/>
+        </w:rPr>
+        <w:lastRenderedPageBreak/>
+        <w:t>3.</w:t>
+      </w:r>
+      <w:r>
+        <w:rPr>
+          <w:rFonts w:ascii="Times New Roman" w:eastAsia="Calibri" w:hAnsi="Times New Roman" w:cs="Times New Roman"/>
+          <w:b/>
+          <w:bCs/>
+          <w:sz w:val="24"/>
+          <w:szCs w:val="24"/>
+        </w:rPr>
+        <w:t>NFT</w:t>
+      </w:r>
+      <w:r>
+        <w:rPr>
+          <w:rFonts w:ascii="Times New Roman" w:eastAsia="Calibri" w:hAnsi="Times New Roman" w:cs="Times New Roman"/>
+          <w:b/>
+          <w:bCs/>
+          <w:sz w:val="24"/>
+          <w:szCs w:val="24"/>
+        </w:rPr>
+        <w:t xml:space="preserve"> </w:t>
+      </w:r>
+      <w:r>
+        <w:rPr>
+          <w:rFonts w:ascii="Times New Roman" w:eastAsia="Calibri" w:hAnsi="Times New Roman" w:cs="Times New Roman"/>
+          <w:b/>
+          <w:bCs/>
+          <w:sz w:val="24"/>
+          <w:szCs w:val="24"/>
+        </w:rPr>
+        <w:t>N</w:t>
+      </w:r>
+      <w:r>
+        <w:rPr>
+          <w:rFonts w:ascii="Times New Roman" w:eastAsia="Calibri" w:hAnsi="Times New Roman" w:cs="Times New Roman"/>
+          <w:b/>
+          <w:bCs/>
+          <w:sz w:val="24"/>
+          <w:szCs w:val="24"/>
+        </w:rPr>
+        <w:t>edir</w:t>
+      </w:r>
+      <w:r>
+        <w:rPr>
+          <w:rFonts w:ascii="Times New Roman" w:eastAsia="Calibri" w:hAnsi="Times New Roman" w:cs="Times New Roman"/>
+          <w:b/>
+          <w:bCs/>
+          <w:sz w:val="24"/>
+          <w:szCs w:val="24"/>
+        </w:rPr>
+        <w:t>?</w:t>
+      </w:r>
+    </w:p>
+    <w:p>
+      <w:pPr>
+        <w:rPr>
+          <w:rFonts w:ascii="Times New Roman" w:hAnsi="Times New Roman" w:cs="Times New Roman"/>
+        </w:rPr>
+      </w:pPr>
+    </w:p>
+    <w:p>
+      <w:pPr>
         <w:ind w:firstLine="708"/>
         <w:rPr>
           <w:rFonts w:ascii="Times New Roman" w:hAnsi="Times New Roman" w:cs="Times New Roman"/>
@@ -1079,16 +1188,52 @@
           <w:sz w:val="24"/>
           <w:szCs w:val="24"/>
         </w:rPr>
-        <w:t>“</w:t>
-      </w:r>
-      <w:r>
-        <w:rPr>
-          <w:rFonts w:ascii="Times New Roman" w:hAnsi="Times New Roman" w:cs="Times New Roman"/>
-          <w:sz w:val="24"/>
-          <w:szCs w:val="24"/>
-        </w:rPr>
-        <w:t>Bununla birlikte, kripto para birimlerinin volatilite, düzenleyici belirsizlik ve kara para aklama veya terörizmin finansmanı gibi yasa dışı faaliyetlerde kullanım potansiyeli dahil olmak üzere bazı potansiyel dezavantajları ve riskleri de vardır. Herhangi bir yatırım veya</w:t>
-      </w:r>
+        <w:t>NFT</w:t>
+      </w:r>
+      <w:r>
+        <w:rPr>
+          <w:rFonts w:ascii="Times New Roman" w:hAnsi="Times New Roman" w:cs="Times New Roman"/>
+          <w:sz w:val="24"/>
+          <w:szCs w:val="24"/>
+        </w:rPr>
+        <w:t xml:space="preserve"> veya </w:t>
+      </w:r>
+      <w:r>
+        <w:rPr>
+          <w:rFonts w:ascii="Times New Roman" w:hAnsi="Times New Roman" w:cs="Times New Roman"/>
+          <w:sz w:val="24"/>
+          <w:szCs w:val="24"/>
+        </w:rPr>
+        <w:t xml:space="preserve">değiştirilemeyen </w:t>
+      </w:r>
+      <w:proofErr w:type="gramStart"/>
+      <w:r>
+        <w:rPr>
+          <w:rFonts w:ascii="Times New Roman" w:hAnsi="Times New Roman" w:cs="Times New Roman"/>
+          <w:sz w:val="24"/>
+          <w:szCs w:val="24"/>
+        </w:rPr>
+        <w:t>jetonlar</w:t>
+      </w:r>
+      <w:r>
+        <w:rPr>
+          <w:rFonts w:ascii="Times New Roman" w:hAnsi="Times New Roman" w:cs="Times New Roman"/>
+          <w:sz w:val="24"/>
+          <w:szCs w:val="24"/>
+        </w:rPr>
+        <w:t>(</w:t>
+      </w:r>
+      <w:proofErr w:type="spellStart"/>
+      <w:proofErr w:type="gramEnd"/>
+      <w:r>
+        <w:rPr>
+          <w:rFonts w:ascii="Times New Roman" w:hAnsi="Times New Roman" w:cs="Times New Roman"/>
+          <w:sz w:val="24"/>
+          <w:szCs w:val="24"/>
+        </w:rPr>
+        <w:t>non-fungible</w:t>
+      </w:r>
+      <w:proofErr w:type="spellEnd"/>
       <w:r>
         <w:rPr>
           <w:rFonts w:ascii="Times New Roman" w:hAnsi="Times New Roman" w:cs="Times New Roman"/>
@@ -1104,8 +1249,7 @@
           <w:sz w:val="24"/>
           <w:szCs w:val="24"/>
         </w:rPr>
-        <w:lastRenderedPageBreak/>
-        <w:t>inansal</w:t>
+        <w:t>tokens</w:t>
       </w:r>
       <w:proofErr w:type="spellEnd"/>
       <w:r>
@@ -1114,43 +1258,32 @@
           <w:sz w:val="24"/>
           <w:szCs w:val="24"/>
         </w:rPr>
-        <w:t xml:space="preserve"> kararda olduğu gibi, kripto para birimlerine yatırım yapmadan önce riskleri ve faydaları dikkatlice değerlendirmek önemlidir</w:t>
-      </w:r>
-      <w:proofErr w:type="gramStart"/>
-      <w:r>
-        <w:rPr>
-          <w:rFonts w:ascii="Times New Roman" w:hAnsi="Times New Roman" w:cs="Times New Roman"/>
-          <w:sz w:val="24"/>
-          <w:szCs w:val="24"/>
-        </w:rPr>
-        <w:t>.</w:t>
-      </w:r>
-      <w:r>
-        <w:rPr>
-          <w:rFonts w:ascii="Times New Roman" w:hAnsi="Times New Roman" w:cs="Times New Roman"/>
-          <w:sz w:val="24"/>
-          <w:szCs w:val="24"/>
-        </w:rPr>
-        <w:t>”(</w:t>
-      </w:r>
-      <w:proofErr w:type="gramEnd"/>
-      <w:r>
-        <w:rPr>
-          <w:rFonts w:ascii="Times New Roman" w:hAnsi="Times New Roman" w:cs="Times New Roman"/>
-          <w:sz w:val="24"/>
-          <w:szCs w:val="24"/>
-        </w:rPr>
-        <w:t>Bu Bölümü 4.ye Aktarmak lazım)”</w:t>
-      </w:r>
-    </w:p>
-    <w:p>
-      <w:pPr>
-        <w:rPr>
-          <w:rFonts w:ascii="Times New Roman" w:hAnsi="Times New Roman" w:cs="Times New Roman"/>
-          <w:sz w:val="24"/>
-          <w:szCs w:val="24"/>
-        </w:rPr>
-      </w:pPr>
+        <w:t>)</w:t>
+      </w:r>
+      <w:r>
+        <w:rPr>
+          <w:rFonts w:ascii="Times New Roman" w:hAnsi="Times New Roman" w:cs="Times New Roman"/>
+          <w:sz w:val="24"/>
+          <w:szCs w:val="24"/>
+        </w:rPr>
+        <w:t xml:space="preserve">, benzersiz olan ve eşit değerde başka bir şeyle değiştirilemeyen dijital varlıklardır. Değiştirilebilir olan ve aynı değere sahip diğer kripto para birimleriyle değiştirilebilen kripto para birimlerinin aksine, </w:t>
+      </w:r>
+      <w:r>
+        <w:rPr>
+          <w:rFonts w:ascii="Times New Roman" w:hAnsi="Times New Roman" w:cs="Times New Roman"/>
+          <w:sz w:val="24"/>
+          <w:szCs w:val="24"/>
+        </w:rPr>
+        <w:t>NFTler</w:t>
+      </w:r>
+      <w:r>
+        <w:rPr>
+          <w:rFonts w:ascii="Times New Roman" w:hAnsi="Times New Roman" w:cs="Times New Roman"/>
+          <w:sz w:val="24"/>
+          <w:szCs w:val="24"/>
+        </w:rPr>
+        <w:t xml:space="preserve"> bir blok zincirinde depolanan türünün tek örneği dijital varlıklardır.</w:t>
+      </w:r>
     </w:p>
     <w:p>
       <w:pPr>
@@ -1161,6 +1294,260 @@
           <w:szCs w:val="24"/>
         </w:rPr>
       </w:pPr>
+      <w:r>
+        <w:rPr>
+          <w:rFonts w:ascii="Times New Roman" w:hAnsi="Times New Roman" w:cs="Times New Roman"/>
+          <w:sz w:val="24"/>
+          <w:szCs w:val="24"/>
+        </w:rPr>
+        <w:t>NFTler</w:t>
+      </w:r>
+      <w:r>
+        <w:rPr>
+          <w:rFonts w:ascii="Times New Roman" w:hAnsi="Times New Roman" w:cs="Times New Roman"/>
+          <w:sz w:val="24"/>
+          <w:szCs w:val="24"/>
+        </w:rPr>
+        <w:t xml:space="preserve">, dijital sanat, müzik, videolar ve hatta </w:t>
+      </w:r>
+      <w:proofErr w:type="spellStart"/>
+      <w:r>
+        <w:rPr>
+          <w:rFonts w:ascii="Times New Roman" w:hAnsi="Times New Roman" w:cs="Times New Roman"/>
+          <w:sz w:val="24"/>
+          <w:szCs w:val="24"/>
+        </w:rPr>
+        <w:t>tweet'ler</w:t>
+      </w:r>
+      <w:proofErr w:type="spellEnd"/>
+      <w:r>
+        <w:rPr>
+          <w:rFonts w:ascii="Times New Roman" w:hAnsi="Times New Roman" w:cs="Times New Roman"/>
+          <w:sz w:val="24"/>
+          <w:szCs w:val="24"/>
+        </w:rPr>
+        <w:t xml:space="preserve"> dahil olmak üzere çok çeşitli dijital varlıkları temsil edebilir. Her NFT, gerçekliğini ve sahipliğini doğrulayan benzersiz bir dijital imza içerir. Bu, </w:t>
+      </w:r>
+      <w:proofErr w:type="spellStart"/>
+      <w:r>
+        <w:rPr>
+          <w:rFonts w:ascii="Times New Roman" w:hAnsi="Times New Roman" w:cs="Times New Roman"/>
+          <w:sz w:val="24"/>
+          <w:szCs w:val="24"/>
+        </w:rPr>
+        <w:t>NFTler</w:t>
+      </w:r>
+      <w:r>
+        <w:rPr>
+          <w:rFonts w:ascii="Times New Roman" w:hAnsi="Times New Roman" w:cs="Times New Roman"/>
+          <w:sz w:val="24"/>
+          <w:szCs w:val="24"/>
+        </w:rPr>
+        <w:t>i</w:t>
+      </w:r>
+      <w:proofErr w:type="spellEnd"/>
+      <w:r>
+        <w:rPr>
+          <w:rFonts w:ascii="Times New Roman" w:hAnsi="Times New Roman" w:cs="Times New Roman"/>
+          <w:sz w:val="24"/>
+          <w:szCs w:val="24"/>
+        </w:rPr>
+        <w:t xml:space="preserve"> dijital kreasyonlarının kimliğini doğrulamak ve bunlardan para kazanmak için kullanabilen içerik oluşturucular ve koleksiyonerler için güçlü bir araç haline getirir.</w:t>
+      </w:r>
+    </w:p>
+    <w:p>
+      <w:pPr>
+        <w:ind w:firstLine="708"/>
+        <w:rPr>
+          <w:rFonts w:ascii="Times New Roman" w:hAnsi="Times New Roman" w:cs="Times New Roman"/>
+          <w:sz w:val="24"/>
+          <w:szCs w:val="24"/>
+        </w:rPr>
+      </w:pPr>
+      <w:r>
+        <w:rPr>
+          <w:rFonts w:ascii="Times New Roman" w:hAnsi="Times New Roman" w:cs="Times New Roman"/>
+          <w:sz w:val="24"/>
+          <w:szCs w:val="24"/>
+        </w:rPr>
+        <w:t>NFTler</w:t>
+      </w:r>
+      <w:r>
+        <w:rPr>
+          <w:rFonts w:ascii="Times New Roman" w:hAnsi="Times New Roman" w:cs="Times New Roman"/>
+          <w:sz w:val="24"/>
+          <w:szCs w:val="24"/>
+        </w:rPr>
+        <w:t xml:space="preserve">, sahiplik ve işlem geçmişini kaydetmenin güvenli ve şeffaf bir yolunu sağlayan </w:t>
+      </w:r>
+      <w:r>
+        <w:rPr>
+          <w:rFonts w:ascii="Times New Roman" w:hAnsi="Times New Roman" w:cs="Times New Roman"/>
+          <w:sz w:val="24"/>
+          <w:szCs w:val="24"/>
+        </w:rPr>
+        <w:t>blok zincir</w:t>
+      </w:r>
+      <w:r>
+        <w:rPr>
+          <w:rFonts w:ascii="Times New Roman" w:hAnsi="Times New Roman" w:cs="Times New Roman"/>
+          <w:sz w:val="24"/>
+          <w:szCs w:val="24"/>
+        </w:rPr>
+        <w:t xml:space="preserve"> teknolojisi kullanılarak oluşturulur. Her NFT, tüm işlemlerin kaydını tutan merkezi olmayan bir dijital defter olan bir blok zincirinde depolanır. Bu, </w:t>
+      </w:r>
+      <w:proofErr w:type="spellStart"/>
+      <w:r>
+        <w:rPr>
+          <w:rFonts w:ascii="Times New Roman" w:hAnsi="Times New Roman" w:cs="Times New Roman"/>
+          <w:sz w:val="24"/>
+          <w:szCs w:val="24"/>
+        </w:rPr>
+        <w:t>NFTler</w:t>
+      </w:r>
+      <w:r>
+        <w:rPr>
+          <w:rFonts w:ascii="Times New Roman" w:hAnsi="Times New Roman" w:cs="Times New Roman"/>
+          <w:sz w:val="24"/>
+          <w:szCs w:val="24"/>
+        </w:rPr>
+        <w:t>in</w:t>
+      </w:r>
+      <w:proofErr w:type="spellEnd"/>
+      <w:r>
+        <w:rPr>
+          <w:rFonts w:ascii="Times New Roman" w:hAnsi="Times New Roman" w:cs="Times New Roman"/>
+          <w:sz w:val="24"/>
+          <w:szCs w:val="24"/>
+        </w:rPr>
+        <w:t xml:space="preserve"> kopyalanamayacağı veya taklit edilemeyeceği anlamına gelir ve mülkiyeti ve orijinalliği doğrulamak için güvenli ve kurcalamaya karşı korumalı bir yol sunar.</w:t>
+      </w:r>
+    </w:p>
+    <w:p>
+      <w:pPr>
+        <w:ind w:firstLine="708"/>
+        <w:rPr>
+          <w:rFonts w:ascii="Times New Roman" w:hAnsi="Times New Roman" w:cs="Times New Roman"/>
+          <w:sz w:val="24"/>
+          <w:szCs w:val="24"/>
+        </w:rPr>
+      </w:pPr>
+      <w:proofErr w:type="spellStart"/>
+      <w:r>
+        <w:rPr>
+          <w:rFonts w:ascii="Times New Roman" w:hAnsi="Times New Roman" w:cs="Times New Roman"/>
+          <w:sz w:val="24"/>
+          <w:szCs w:val="24"/>
+        </w:rPr>
+        <w:t>NFTler</w:t>
+      </w:r>
+      <w:r>
+        <w:rPr>
+          <w:rFonts w:ascii="Times New Roman" w:hAnsi="Times New Roman" w:cs="Times New Roman"/>
+          <w:sz w:val="24"/>
+          <w:szCs w:val="24"/>
+        </w:rPr>
+        <w:t>in</w:t>
+      </w:r>
+      <w:proofErr w:type="spellEnd"/>
+      <w:r>
+        <w:rPr>
+          <w:rFonts w:ascii="Times New Roman" w:hAnsi="Times New Roman" w:cs="Times New Roman"/>
+          <w:sz w:val="24"/>
+          <w:szCs w:val="24"/>
+        </w:rPr>
+        <w:t xml:space="preserve"> en önemli faydalarından biri, sanat dünyasını dönüştürme potansiyelleridir. Geçmişte, dijital dosyalar kolayca kopyalanıp paylaşılabildiğinden, dijital sanatçıların çalışmalarından para kazanması zordu. </w:t>
+      </w:r>
+      <w:r>
+        <w:rPr>
+          <w:rFonts w:ascii="Times New Roman" w:hAnsi="Times New Roman" w:cs="Times New Roman"/>
+          <w:sz w:val="24"/>
+          <w:szCs w:val="24"/>
+        </w:rPr>
+        <w:t>NFTler</w:t>
+      </w:r>
+      <w:r>
+        <w:rPr>
+          <w:rFonts w:ascii="Times New Roman" w:hAnsi="Times New Roman" w:cs="Times New Roman"/>
+          <w:sz w:val="24"/>
+          <w:szCs w:val="24"/>
+        </w:rPr>
+        <w:t>, dijital sanatçıların çalışmalarını güvenli, şeffaf ve kimliği doğrulanmış bir şekilde satmaları için bir yol sağlar.</w:t>
+      </w:r>
+    </w:p>
+    <w:p>
+      <w:pPr>
+        <w:ind w:firstLine="708"/>
+        <w:rPr>
+          <w:rFonts w:ascii="Times New Roman" w:hAnsi="Times New Roman" w:cs="Times New Roman"/>
+          <w:sz w:val="24"/>
+          <w:szCs w:val="24"/>
+        </w:rPr>
+      </w:pPr>
+      <w:r>
+        <w:rPr>
+          <w:rFonts w:ascii="Times New Roman" w:hAnsi="Times New Roman" w:cs="Times New Roman"/>
+          <w:sz w:val="24"/>
+          <w:szCs w:val="24"/>
+        </w:rPr>
+        <w:t>NFTler</w:t>
+      </w:r>
+      <w:r>
+        <w:rPr>
+          <w:rFonts w:ascii="Times New Roman" w:hAnsi="Times New Roman" w:cs="Times New Roman"/>
+          <w:sz w:val="24"/>
+          <w:szCs w:val="24"/>
+        </w:rPr>
+        <w:t xml:space="preserve"> ayrıca oyun ve spor gibi diğer sektörlerde de kullanıl</w:t>
+      </w:r>
+      <w:r>
+        <w:rPr>
+          <w:rFonts w:ascii="Times New Roman" w:hAnsi="Times New Roman" w:cs="Times New Roman"/>
+          <w:sz w:val="24"/>
+          <w:szCs w:val="24"/>
+        </w:rPr>
+        <w:t>abilir</w:t>
+      </w:r>
+      <w:r>
+        <w:rPr>
+          <w:rFonts w:ascii="Times New Roman" w:hAnsi="Times New Roman" w:cs="Times New Roman"/>
+          <w:sz w:val="24"/>
+          <w:szCs w:val="24"/>
+        </w:rPr>
+        <w:t xml:space="preserve">. Oyun oynarken </w:t>
+      </w:r>
+      <w:r>
+        <w:rPr>
+          <w:rFonts w:ascii="Times New Roman" w:hAnsi="Times New Roman" w:cs="Times New Roman"/>
+          <w:sz w:val="24"/>
+          <w:szCs w:val="24"/>
+        </w:rPr>
+        <w:t>NFTler</w:t>
+      </w:r>
+      <w:r>
+        <w:rPr>
+          <w:rFonts w:ascii="Times New Roman" w:hAnsi="Times New Roman" w:cs="Times New Roman"/>
+          <w:sz w:val="24"/>
+          <w:szCs w:val="24"/>
+        </w:rPr>
+        <w:t xml:space="preserve">, oyuncular arasında alınıp satılabilen sanal silahlar veya görünümler gibi oyun içi öğeleri temsil edebilir. Sporda, </w:t>
+      </w:r>
+      <w:r>
+        <w:rPr>
+          <w:rFonts w:ascii="Times New Roman" w:hAnsi="Times New Roman" w:cs="Times New Roman"/>
+          <w:sz w:val="24"/>
+          <w:szCs w:val="24"/>
+        </w:rPr>
+        <w:t>NFTler</w:t>
+      </w:r>
+      <w:r>
+        <w:rPr>
+          <w:rFonts w:ascii="Times New Roman" w:hAnsi="Times New Roman" w:cs="Times New Roman"/>
+          <w:sz w:val="24"/>
+          <w:szCs w:val="24"/>
+        </w:rPr>
+        <w:t>, nadir ticari kartlar veya oyunda kullanılan hatıralar gibi koleksiyon öğelerini temsil edebilir.</w:t>
+      </w:r>
     </w:p>
     <w:p>
       <w:pPr>

</xml_diff>